<commit_message>
Add start of Debrief plan.
</commit_message>
<xml_diff>
--- a/ERGO/Data Collection Plan.docx
+++ b/ERGO/Data Collection Plan.docx
@@ -8,10 +8,7 @@
         <w:spacing w:before="0"/>
       </w:pPr>
       <w:r>
-        <w:t>Appendix (</w:t>
-      </w:r>
-      <w:r>
-        <w:t>ii) Data Collection Plan</w:t>
+        <w:t>Appendix (ii) Data Collection Plan</w:t>
       </w:r>
     </w:p>
     <w:p/>
@@ -67,21 +64,11 @@
               </w:rPr>
               <w:t>ERGO/</w:t>
             </w:r>
-            <w:r>
-              <w:fldChar w:fldCharType="begin"/>
-            </w:r>
-            <w:r>
-              <w:instrText xml:space="preserve"> DOCPROPERTY  Faculty  \* MERGEFORMAT </w:instrText>
-            </w:r>
-            <w:r>
-              <w:fldChar w:fldCharType="separate"/>
-            </w:r>
-            <w:r>
-              <w:t>FPSE</w:t>
-            </w:r>
-            <w:r>
-              <w:fldChar w:fldCharType="end"/>
-            </w:r>
+            <w:fldSimple w:instr=" DOCPROPERTY  Faculty  \* MERGEFORMAT ">
+              <w:r>
+                <w:t>FPSE</w:t>
+              </w:r>
+            </w:fldSimple>
             <w:r>
               <w:rPr>
                 <w:b/>
@@ -272,7 +259,13 @@
     </w:p>
     <w:p>
       <w:r>
-        <w:t>We will also ask participants to walk around with the device so we can obtain movement data for normal walking. The participants will be required to perform each one of these exercises in turn and for each one</w:t>
+        <w:t>We will also ask participants to walk around with the device so we can obtain movement data for normal walking</w:t>
+      </w:r>
+      <w:r>
+        <w:t xml:space="preserve"> and walking in narrow areas</w:t>
+      </w:r>
+      <w:r>
+        <w:t>. The participants will be required to perform each one of these exercises in turn and for each one</w:t>
       </w:r>
       <w:r>
         <w:t>,</w:t>
@@ -293,7 +286,12 @@
     <w:p/>
     <w:p>
       <w:r>
-        <w:t xml:space="preserve">The second part of the study will be carried out once the algorithm has been developed. Here, we will test the algorithm by asking participants to perform the exact same exercises in the same manner, but this time we will be measuring the output of our own algorithm. </w:t>
+        <w:t>The second part of the study will be carried out once the algorithm has been developed. Here, we will test the algorithm by asking participants to perform t</w:t>
+      </w:r>
+      <w:bookmarkStart w:id="0" w:name="_GoBack"/>
+      <w:bookmarkEnd w:id="0"/>
+      <w:r>
+        <w:t xml:space="preserve">he exact same exercises in the same manner, but this time we will be measuring the output of our own algorithm. </w:t>
       </w:r>
       <w:r>
         <w:t xml:space="preserve">This will </w:t>
@@ -325,8 +323,6 @@
       <w:r>
         <w:t>will not be linked to the participants.</w:t>
       </w:r>
-      <w:bookmarkStart w:id="0" w:name="_GoBack"/>
-      <w:bookmarkEnd w:id="0"/>
     </w:p>
     <w:sectPr>
       <w:pgSz w:w="11906" w:h="16838"/>

</xml_diff>